<commit_message>
update on word file to include repo link
</commit_message>
<xml_diff>
--- a/completed/assignment03/American Community Survey Exercise.docx
+++ b/completed/assignment03/American Community Survey Exercise.docx
@@ -2,6 +2,144 @@
 <file path=word/document.xml><?xml version="1.0" encoding="utf-8"?>
 <w:document xmlns:wpc="http://schemas.microsoft.com/office/word/2010/wordprocessingCanvas" xmlns:cx="http://schemas.microsoft.com/office/drawing/2014/chartex" xmlns:cx1="http://schemas.microsoft.com/office/drawing/2015/9/8/chartex" xmlns:cx2="http://schemas.microsoft.com/office/drawing/2015/10/21/chartex" xmlns:cx3="http://schemas.microsoft.com/office/drawing/2016/5/9/chartex" xmlns:cx4="http://schemas.microsoft.com/office/drawing/2016/5/10/chartex" xmlns:cx5="http://schemas.microsoft.com/office/drawing/2016/5/11/chartex" xmlns:cx6="http://schemas.microsoft.com/office/drawing/2016/5/12/chartex" xmlns:cx7="http://schemas.microsoft.com/office/drawing/2016/5/13/chartex" xmlns:cx8="http://schemas.microsoft.com/office/drawing/2016/5/14/chartex" xmlns:mc="http://schemas.openxmlformats.org/markup-compatibility/2006" xmlns:aink="http://schemas.microsoft.com/office/drawing/2016/ink" xmlns:am3d="http://schemas.microsoft.com/office/drawing/2017/model3d" xmlns:o="urn:schemas-microsoft-com:office:office" xmlns:oel="http://schemas.microsoft.com/office/2019/extlst" xmlns:r="http://schemas.openxmlformats.org/officeDocument/2006/relationships" xmlns:m="http://schemas.openxmlformats.org/officeDocument/2006/math" xmlns:v="urn:schemas-microsoft-com:vml" xmlns:wp14="http://schemas.microsoft.com/office/word/2010/wordprocessingDrawing" xmlns:wp="http://schemas.openxmlformats.org/drawingml/2006/wordprocessingDrawing" xmlns:w10="urn:schemas-microsoft-com:office:word" xmlns:w="http://schemas.openxmlformats.org/wordprocessingml/2006/main" xmlns:w14="http://schemas.microsoft.com/office/word/2010/wordml" xmlns:w15="http://schemas.microsoft.com/office/word/2012/wordml" xmlns:w16cex="http://schemas.microsoft.com/office/word/2018/wordml/cex" xmlns:w16cid="http://schemas.microsoft.com/office/word/2016/wordml/cid" xmlns:w16="http://schemas.microsoft.com/office/word/2018/wordml" xmlns:w16sdtdh="http://schemas.microsoft.com/office/word/2020/wordml/sdtdatahash" xmlns:w16se="http://schemas.microsoft.com/office/word/2015/wordml/symex" xmlns:wpg="http://schemas.microsoft.com/office/word/2010/wordprocessingGroup" xmlns:wpi="http://schemas.microsoft.com/office/word/2010/wordprocessingInk" xmlns:wne="http://schemas.microsoft.com/office/word/2006/wordml" xmlns:wps="http://schemas.microsoft.com/office/word/2010/wordprocessingShape" mc:Ignorable="w14 w15 w16se w16cid w16 w16cex w16sdtdh wp14">
   <w:body>
+    <w:p>
+      <w:pPr>
+        <w:rPr>
+          <w:b/>
+          <w:bCs/>
+          <w:sz w:val="28"/>
+          <w:szCs w:val="28"/>
+        </w:rPr>
+      </w:pPr>
+      <w:r>
+        <w:rPr>
+          <w:b/>
+          <w:bCs/>
+          <w:sz w:val="28"/>
+          <w:szCs w:val="28"/>
+        </w:rPr>
+        <w:t>The Github repo link for the linked R file:</w:t>
+      </w:r>
+    </w:p>
+    <w:p>
+      <w:r>
+        <w:t>https://github.com/tang-xin72/DSC520/tree/main/completed/assignment03</w:t>
+      </w:r>
+    </w:p>
+    <w:p>
+      <w:pPr>
+        <w:rPr>
+          <w:b/>
+          <w:bCs/>
+          <w:sz w:val="28"/>
+          <w:szCs w:val="28"/>
+        </w:rPr>
+      </w:pPr>
+      <w:r>
+        <w:rPr>
+          <w:noProof/>
+        </w:rPr>
+        <mc:AlternateContent>
+          <mc:Choice Requires="wpi">
+            <w:drawing>
+              <wp:anchor distT="0" distB="0" distL="114300" distR="114300" simplePos="0" relativeHeight="251661312" behindDoc="0" locked="0" layoutInCell="1" allowOverlap="1" wp14:anchorId="573B8C11" wp14:editId="033B6E93">
+                <wp:simplePos x="0" y="0"/>
+                <wp:positionH relativeFrom="column">
+                  <wp:posOffset>4175125</wp:posOffset>
+                </wp:positionH>
+                <wp:positionV relativeFrom="paragraph">
+                  <wp:posOffset>4613910</wp:posOffset>
+                </wp:positionV>
+                <wp:extent cx="734065" cy="302260"/>
+                <wp:effectExtent l="57150" t="38100" r="8890" b="40640"/>
+                <wp:wrapNone/>
+                <wp:docPr id="1244006512" name="Ink 3"/>
+                <wp:cNvGraphicFramePr/>
+                <a:graphic xmlns:a="http://schemas.openxmlformats.org/drawingml/2006/main">
+                  <a:graphicData uri="http://schemas.microsoft.com/office/word/2010/wordprocessingInk">
+                    <w14:contentPart bwMode="auto" r:id="rId7">
+                      <w14:nvContentPartPr>
+                        <w14:cNvContentPartPr/>
+                      </w14:nvContentPartPr>
+                      <w14:xfrm>
+                        <a:off x="0" y="0"/>
+                        <a:ext cx="734065" cy="302260"/>
+                      </w14:xfrm>
+                    </w14:contentPart>
+                  </a:graphicData>
+                </a:graphic>
+              </wp:anchor>
+            </w:drawing>
+          </mc:Choice>
+          <mc:Fallback>
+            <w:pict>
+              <v:shapetype w14:anchorId="15E4BEA3" id="_x0000_t75" coordsize="21600,21600" o:spt="75" o:preferrelative="t" path="m@4@5l@4@11@9@11@9@5xe" filled="f" stroked="f">
+                <v:stroke joinstyle="miter"/>
+                <v:formulas>
+                  <v:f eqn="if lineDrawn pixelLineWidth 0"/>
+                  <v:f eqn="sum @0 1 0"/>
+                  <v:f eqn="sum 0 0 @1"/>
+                  <v:f eqn="prod @2 1 2"/>
+                  <v:f eqn="prod @3 21600 pixelWidth"/>
+                  <v:f eqn="prod @3 21600 pixelHeight"/>
+                  <v:f eqn="sum @0 0 1"/>
+                  <v:f eqn="prod @6 1 2"/>
+                  <v:f eqn="prod @7 21600 pixelWidth"/>
+                  <v:f eqn="sum @8 21600 0"/>
+                  <v:f eqn="prod @7 21600 pixelHeight"/>
+                  <v:f eqn="sum @10 21600 0"/>
+                </v:formulas>
+                <v:path o:extrusionok="f" gradientshapeok="t" o:connecttype="rect"/>
+                <o:lock v:ext="edit" aspectratio="t"/>
+              </v:shapetype>
+              <v:shape id="Ink 3" o:spid="_x0000_s1026" type="#_x0000_t75" style="position:absolute;margin-left:328.05pt;margin-top:362.6pt;width:59.2pt;height:25.2pt;z-index:251661312;visibility:visible;mso-wrap-style:square;mso-wrap-distance-left:9pt;mso-wrap-distance-top:0;mso-wrap-distance-right:9pt;mso-wrap-distance-bottom:0;mso-position-horizontal:absolute;mso-position-horizontal-relative:text;mso-position-vertical:absolute;mso-position-vertical-relative:text" o:gfxdata="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">
+                <v:imagedata r:id="rId8" o:title=""/>
+              </v:shape>
+            </w:pict>
+          </mc:Fallback>
+        </mc:AlternateContent>
+      </w:r>
+      <w:r>
+        <w:rPr>
+          <w:noProof/>
+        </w:rPr>
+        <w:drawing>
+          <wp:inline distT="0" distB="0" distL="0" distR="0" wp14:anchorId="78E4358F" wp14:editId="65E79F1D">
+            <wp:extent cx="3981450" cy="5038725"/>
+            <wp:effectExtent l="0" t="0" r="0" b="9525"/>
+            <wp:docPr id="955111757" name="Picture 1" descr="A screenshot of a computer&#10;&#10;Description automatically generated with medium confidence"/>
+            <wp:cNvGraphicFramePr>
+              <a:graphicFrameLocks xmlns:a="http://schemas.openxmlformats.org/drawingml/2006/main" noChangeAspect="1"/>
+            </wp:cNvGraphicFramePr>
+            <a:graphic xmlns:a="http://schemas.openxmlformats.org/drawingml/2006/main">
+              <a:graphicData uri="http://schemas.openxmlformats.org/drawingml/2006/picture">
+                <pic:pic xmlns:pic="http://schemas.openxmlformats.org/drawingml/2006/picture">
+                  <pic:nvPicPr>
+                    <pic:cNvPr id="955111757" name="Picture 1" descr="A screenshot of a computer&#10;&#10;Description automatically generated with medium confidence"/>
+                    <pic:cNvPicPr/>
+                  </pic:nvPicPr>
+                  <pic:blipFill>
+                    <a:blip r:embed="rId9"/>
+                    <a:stretch>
+                      <a:fillRect/>
+                    </a:stretch>
+                  </pic:blipFill>
+                  <pic:spPr>
+                    <a:xfrm>
+                      <a:off x="0" y="0"/>
+                      <a:ext cx="3981450" cy="5038725"/>
+                    </a:xfrm>
+                    <a:prstGeom prst="rect">
+                      <a:avLst/>
+                    </a:prstGeom>
+                  </pic:spPr>
+                </pic:pic>
+              </a:graphicData>
+            </a:graphic>
+          </wp:inline>
+        </w:drawing>
+      </w:r>
+    </w:p>
     <w:p>
       <w:pPr>
         <w:rPr>
@@ -87,33 +225,7 @@
           <w:bdr w:val="none" w:sz="0" w:space="0" w:color="auto" w:frame="1"/>
           <w14:ligatures w14:val="none"/>
         </w:rPr>
-        <w:t>'</w:t>
-      </w:r>
-      <w:proofErr w:type="spellStart"/>
-      <w:r>
-        <w:rPr>
-          <w:rFonts w:ascii="Lucida Console" w:eastAsia="Times New Roman" w:hAnsi="Lucida Console" w:cs="Courier New"/>
-          <w:color w:val="000000"/>
-          <w:kern w:val="0"/>
-          <w:sz w:val="20"/>
-          <w:szCs w:val="20"/>
-          <w:bdr w:val="none" w:sz="0" w:space="0" w:color="auto" w:frame="1"/>
-          <w14:ligatures w14:val="none"/>
-        </w:rPr>
-        <w:t>data.frame</w:t>
-      </w:r>
-      <w:proofErr w:type="spellEnd"/>
-      <w:r>
-        <w:rPr>
-          <w:rFonts w:ascii="Lucida Console" w:eastAsia="Times New Roman" w:hAnsi="Lucida Console" w:cs="Courier New"/>
-          <w:color w:val="000000"/>
-          <w:kern w:val="0"/>
-          <w:sz w:val="20"/>
-          <w:szCs w:val="20"/>
-          <w:bdr w:val="none" w:sz="0" w:space="0" w:color="auto" w:frame="1"/>
-          <w14:ligatures w14:val="none"/>
-        </w:rPr>
-        <w:t>':</w:t>
+        <w:t>'data.frame':</w:t>
       </w:r>
       <w:r>
         <w:rPr>
@@ -269,27 +381,7 @@
           <w:color w:val="000000"/>
           <w:bdr w:val="none" w:sz="0" w:space="0" w:color="auto" w:frame="1"/>
         </w:rPr>
-        <w:t xml:space="preserve"> $ </w:t>
-      </w:r>
-      <w:proofErr w:type="spellStart"/>
-      <w:r>
-        <w:rPr>
-          <w:rStyle w:val="gnd-iwgdh3b"/>
-          <w:rFonts w:ascii="Lucida Console" w:hAnsi="Lucida Console"/>
-          <w:color w:val="000000"/>
-          <w:bdr w:val="none" w:sz="0" w:space="0" w:color="auto" w:frame="1"/>
-        </w:rPr>
-        <w:t>PopGroupID</w:t>
-      </w:r>
-      <w:proofErr w:type="spellEnd"/>
-      <w:r>
-        <w:rPr>
-          <w:rStyle w:val="gnd-iwgdh3b"/>
-          <w:rFonts w:ascii="Lucida Console" w:hAnsi="Lucida Console"/>
-          <w:color w:val="000000"/>
-          <w:bdr w:val="none" w:sz="0" w:space="0" w:color="auto" w:frame="1"/>
-        </w:rPr>
-        <w:t xml:space="preserve">           : integer  </w:t>
+        <w:t xml:space="preserve"> $ PopGroupID           : integer  </w:t>
       </w:r>
     </w:p>
     <w:p>
@@ -311,27 +403,7 @@
           <w:color w:val="000000"/>
           <w:bdr w:val="none" w:sz="0" w:space="0" w:color="auto" w:frame="1"/>
         </w:rPr>
-        <w:t xml:space="preserve"> $ </w:t>
-      </w:r>
-      <w:proofErr w:type="spellStart"/>
-      <w:r>
-        <w:rPr>
-          <w:rStyle w:val="gnd-iwgdh3b"/>
-          <w:rFonts w:ascii="Lucida Console" w:hAnsi="Lucida Console"/>
-          <w:color w:val="000000"/>
-          <w:bdr w:val="none" w:sz="0" w:space="0" w:color="auto" w:frame="1"/>
-        </w:rPr>
-        <w:t>POPGROUP.display.label</w:t>
-      </w:r>
-      <w:proofErr w:type="spellEnd"/>
-      <w:r>
-        <w:rPr>
-          <w:rStyle w:val="gnd-iwgdh3b"/>
-          <w:rFonts w:ascii="Lucida Console" w:hAnsi="Lucida Console"/>
-          <w:color w:val="000000"/>
-          <w:bdr w:val="none" w:sz="0" w:space="0" w:color="auto" w:frame="1"/>
-        </w:rPr>
-        <w:t xml:space="preserve">: chr  </w:t>
+        <w:t xml:space="preserve"> $ POPGROUP.display.label: chr  </w:t>
       </w:r>
     </w:p>
     <w:p>
@@ -353,27 +425,7 @@
           <w:color w:val="000000"/>
           <w:bdr w:val="none" w:sz="0" w:space="0" w:color="auto" w:frame="1"/>
         </w:rPr>
-        <w:t xml:space="preserve"> $ </w:t>
-      </w:r>
-      <w:proofErr w:type="spellStart"/>
-      <w:r>
-        <w:rPr>
-          <w:rStyle w:val="gnd-iwgdh3b"/>
-          <w:rFonts w:ascii="Lucida Console" w:hAnsi="Lucida Console"/>
-          <w:color w:val="000000"/>
-          <w:bdr w:val="none" w:sz="0" w:space="0" w:color="auto" w:frame="1"/>
-        </w:rPr>
-        <w:t>RacesReported</w:t>
-      </w:r>
-      <w:proofErr w:type="spellEnd"/>
-      <w:r>
-        <w:rPr>
-          <w:rStyle w:val="gnd-iwgdh3b"/>
-          <w:rFonts w:ascii="Lucida Console" w:hAnsi="Lucida Console"/>
-          <w:color w:val="000000"/>
-          <w:bdr w:val="none" w:sz="0" w:space="0" w:color="auto" w:frame="1"/>
-        </w:rPr>
-        <w:t xml:space="preserve">         : integer  </w:t>
+        <w:t xml:space="preserve"> $ RacesReported         : integer  </w:t>
       </w:r>
     </w:p>
     <w:p>
@@ -395,27 +447,7 @@
           <w:color w:val="000000"/>
           <w:bdr w:val="none" w:sz="0" w:space="0" w:color="auto" w:frame="1"/>
         </w:rPr>
-        <w:t xml:space="preserve"> $ </w:t>
-      </w:r>
-      <w:proofErr w:type="spellStart"/>
-      <w:r>
-        <w:rPr>
-          <w:rStyle w:val="gnd-iwgdh3b"/>
-          <w:rFonts w:ascii="Lucida Console" w:hAnsi="Lucida Console"/>
-          <w:color w:val="000000"/>
-          <w:bdr w:val="none" w:sz="0" w:space="0" w:color="auto" w:frame="1"/>
-        </w:rPr>
-        <w:t>HSDegree</w:t>
-      </w:r>
-      <w:proofErr w:type="spellEnd"/>
-      <w:r>
-        <w:rPr>
-          <w:rStyle w:val="gnd-iwgdh3b"/>
-          <w:rFonts w:ascii="Lucida Console" w:hAnsi="Lucida Console"/>
-          <w:color w:val="000000"/>
-          <w:bdr w:val="none" w:sz="0" w:space="0" w:color="auto" w:frame="1"/>
-        </w:rPr>
-        <w:t xml:space="preserve">              : number  </w:t>
+        <w:t xml:space="preserve"> $ HSDegree              : number  </w:t>
       </w:r>
     </w:p>
     <w:p>
@@ -435,27 +467,7 @@
           <w:color w:val="000000"/>
           <w:bdr w:val="none" w:sz="0" w:space="0" w:color="auto" w:frame="1"/>
         </w:rPr>
-        <w:t xml:space="preserve"> $ </w:t>
-      </w:r>
-      <w:proofErr w:type="spellStart"/>
-      <w:r>
-        <w:rPr>
-          <w:rStyle w:val="gnd-iwgdh3b"/>
-          <w:rFonts w:ascii="Lucida Console" w:hAnsi="Lucida Console"/>
-          <w:color w:val="000000"/>
-          <w:bdr w:val="none" w:sz="0" w:space="0" w:color="auto" w:frame="1"/>
-        </w:rPr>
-        <w:t>BachDegree</w:t>
-      </w:r>
-      <w:proofErr w:type="spellEnd"/>
-      <w:r>
-        <w:rPr>
-          <w:rStyle w:val="gnd-iwgdh3b"/>
-          <w:rFonts w:ascii="Lucida Console" w:hAnsi="Lucida Console"/>
-          <w:color w:val="000000"/>
-          <w:bdr w:val="none" w:sz="0" w:space="0" w:color="auto" w:frame="1"/>
-        </w:rPr>
-        <w:t xml:space="preserve">            : number  </w:t>
+        <w:t xml:space="preserve"> $ BachDegree            : number  </w:t>
       </w:r>
     </w:p>
     <w:p>
@@ -574,6 +586,7 @@
         <w:rPr>
           <w:noProof/>
         </w:rPr>
+        <w:lastRenderedPageBreak/>
         <w:drawing>
           <wp:inline distT="0" distB="0" distL="0" distR="0" wp14:anchorId="3790C146" wp14:editId="77384F0A">
             <wp:extent cx="5003321" cy="2881542"/>
@@ -590,7 +603,7 @@
                     <pic:cNvPicPr/>
                   </pic:nvPicPr>
                   <pic:blipFill>
-                    <a:blip r:embed="rId7"/>
+                    <a:blip r:embed="rId10"/>
                     <a:stretch>
                       <a:fillRect/>
                     </a:stretch>
@@ -899,7 +912,6 @@
         <w:rPr>
           <w:noProof/>
         </w:rPr>
-        <w:lastRenderedPageBreak/>
         <w:drawing>
           <wp:inline distT="0" distB="0" distL="0" distR="0" wp14:anchorId="15786F8F" wp14:editId="2346F6D6">
             <wp:extent cx="4226943" cy="1793515"/>
@@ -916,7 +928,7 @@
                     <pic:cNvPicPr/>
                   </pic:nvPicPr>
                   <pic:blipFill>
-                    <a:blip r:embed="rId8"/>
+                    <a:blip r:embed="rId11"/>
                     <a:stretch>
                       <a:fillRect/>
                     </a:stretch>
@@ -945,6 +957,7 @@
         <w:rPr>
           <w:noProof/>
         </w:rPr>
+        <w:lastRenderedPageBreak/>
         <w:drawing>
           <wp:inline distT="0" distB="0" distL="0" distR="0" wp14:anchorId="6A20AD31" wp14:editId="13FEE740">
             <wp:extent cx="4149306" cy="1560830"/>
@@ -961,7 +974,7 @@
                     <pic:cNvPicPr/>
                   </pic:nvPicPr>
                   <pic:blipFill>
-                    <a:blip r:embed="rId9"/>
+                    <a:blip r:embed="rId12"/>
                     <a:stretch>
                       <a:fillRect/>
                     </a:stretch>
@@ -1170,7 +1183,7 @@
                     <pic:cNvPicPr/>
                   </pic:nvPicPr>
                   <pic:blipFill>
-                    <a:blip r:embed="rId10"/>
+                    <a:blip r:embed="rId13"/>
                     <a:stretch>
                       <a:fillRect/>
                     </a:stretch>
@@ -2472,6 +2485,35 @@
 </w:styles>
 </file>
 
+<file path=word/ink/ink1.xml><?xml version="1.0" encoding="utf-8"?>
+<inkml:ink xmlns:inkml="http://www.w3.org/2003/InkML">
+  <inkml:definitions>
+    <inkml:context xml:id="ctx0">
+      <inkml:inkSource xml:id="inkSrc0">
+        <inkml:traceFormat>
+          <inkml:channel name="X" type="integer" min="-2.14748E9" max="2.14748E9" units="cm"/>
+          <inkml:channel name="Y" type="integer" min="-2.14748E9" max="2.14748E9" units="cm"/>
+          <inkml:channel name="F" type="integer" max="32767" units="dev"/>
+        </inkml:traceFormat>
+        <inkml:channelProperties>
+          <inkml:channelProperty channel="X" name="resolution" value="1000" units="1/cm"/>
+          <inkml:channelProperty channel="Y" name="resolution" value="1000" units="1/cm"/>
+          <inkml:channelProperty channel="F" name="resolution" value="0" units="1/dev"/>
+        </inkml:channelProperties>
+      </inkml:inkSource>
+      <inkml:timestamp xml:id="ts0" timeString="2023-06-23T19:47:30.246"/>
+    </inkml:context>
+    <inkml:brush xml:id="br0">
+      <inkml:brushProperty name="width" value="0.05" units="cm"/>
+      <inkml:brushProperty name="height" value="0.05" units="cm"/>
+      <inkml:brushProperty name="color" value="#E71224"/>
+    </inkml:brush>
+  </inkml:definitions>
+  <inkml:trace contextRef="#ctx0" brushRef="#br0">512 1 24575,'-1'1'0,"-1"0"0,1 0 0,-1 1 0,1-1 0,-1 1 0,1-1 0,0 1 0,0 0 0,0-1 0,0 1 0,0 0 0,0 0 0,0 0 0,0 0 0,1 0 0,-1 3 0,-3 5 0,-56 107 0,-86 126 0,141-236 0,0-1 0,0 0 0,-1 0 0,0 0 0,0-1 0,0 0 0,-1 0 0,-8 4 0,-62 29 0,24-13 0,-6-2 0,28-13 0,31-10 0,0 1 0,-1-1 0,1 0 0,0 0 0,0 0 0,0 0 0,0 0 0,0 0 0,0 0 0,0 0 0,0 0 0,0 1 0,0-1 0,0 0 0,0 0 0,0 0 0,0 0 0,0 0 0,0 0 0,0 0 0,0 1 0,0-1 0,0 0 0,0 0 0,0 0 0,0 0 0,0 0 0,0 0 0,0 0 0,0 1 0,0-1 0,0 0 0,0 0 0,0 0 0,0 0 0,0 0 0,1 0 0,-1 0 0,0 0 0,0 0 0,0 0 0,0 0 0,0 1 0,0-1 0,0 0 0,0 0 0,0 0 0,1 0 0,-1 0 0,0 0 0,0 0 0,0 0 0,0 0 0,0 0 0,0 0 0,0 0 0,1 0 0,-1 0 0,0 0 0,0 0 0,0 0 0,0 0 0,0 0 0,0 0 0,1 0 0,15 5 0,20 4 0,69 17 0,168 66 0,-74-14 0,-165-64 0,-10-5 0,35 20 0,-55-27 16,0 0-1,1 0 1,-1-1-1,1 0 1,-1 0-1,8 1 1,11 3-1490,-14-2-5352</inkml:trace>
+  <inkml:trace contextRef="#ctx0" brushRef="#br0" timeOffset="2624.94">2038 407 24575,'-14'1'0,"0"1"0,0 0 0,-25 7 0,-30 5 0,-25-11 0,67-4 0,0 2 0,-1 0 0,1 2 0,-45 11 0,30-5 0,-2-1 0,1-2 0,-1-2 0,-76-2 0,58-2 0,-83 10 0,23 2 0,-190-5 0,218-7 0,39 3 0,-101 17 0,134-16 0,-36 4-682,-118 2-1,163-10-6143</inkml:trace>
+</inkml:ink>
+</file>
+
 <file path=word/theme/theme1.xml><?xml version="1.0" encoding="utf-8"?>
 <a:theme xmlns:a="http://schemas.openxmlformats.org/drawingml/2006/main" name="Office Theme">
   <a:themeElements>

</xml_diff>